<commit_message>
Changes in Developers Manual
</commit_message>
<xml_diff>
--- a/Developers Manual.docx
+++ b/Developers Manual.docx
@@ -52,6 +52,11 @@
     </w:p>
     <w:p>
       <w:pPr>
+        <w:pStyle w:val="ListParagraph"/>
+        <w:numPr>
+          <w:ilvl w:val="1"/>
+          <w:numId w:val="11"/>
+        </w:numPr>
         <w:jc w:val="both"/>
         <w:rPr>
           <w:rFonts w:asciiTheme="minorHAnsi" w:eastAsia="Cambria" w:hAnsiTheme="minorHAnsi" w:cs="Cambria"/>
@@ -67,7 +72,289 @@
           <w:sz w:val="24"/>
           <w:szCs w:val="24"/>
         </w:rPr>
-        <w:t>1.1 Instructions to execute the project:</w:t>
+        <w:t>Instructions to execute the project:</w:t>
+      </w:r>
+    </w:p>
+    <w:p>
+      <w:pPr>
+        <w:ind w:firstLine="360"/>
+        <w:jc w:val="both"/>
+        <w:rPr>
+          <w:rFonts w:asciiTheme="minorHAnsi" w:eastAsia="Cambria" w:hAnsiTheme="minorHAnsi" w:cs="Cambria"/>
+          <w:sz w:val="24"/>
+          <w:szCs w:val="24"/>
+        </w:rPr>
+      </w:pPr>
+    </w:p>
+    <w:p>
+      <w:pPr>
+        <w:ind w:firstLine="360"/>
+        <w:jc w:val="both"/>
+        <w:rPr>
+          <w:rFonts w:asciiTheme="minorHAnsi" w:eastAsia="Cambria" w:hAnsiTheme="minorHAnsi" w:cs="Cambria"/>
+          <w:sz w:val="24"/>
+          <w:szCs w:val="24"/>
+        </w:rPr>
+      </w:pPr>
+      <w:r>
+        <w:rPr>
+          <w:rFonts w:asciiTheme="minorHAnsi" w:eastAsia="Cambria" w:hAnsiTheme="minorHAnsi" w:cs="Cambria"/>
+          <w:sz w:val="24"/>
+          <w:szCs w:val="24"/>
+        </w:rPr>
+        <w:t xml:space="preserve">To </w:t>
+      </w:r>
+      <w:r>
+        <w:rPr>
+          <w:rFonts w:asciiTheme="minorHAnsi" w:eastAsia="Cambria" w:hAnsiTheme="minorHAnsi" w:cs="Cambria"/>
+          <w:sz w:val="24"/>
+          <w:szCs w:val="24"/>
+        </w:rPr>
+        <w:t>run</w:t>
+      </w:r>
+      <w:r>
+        <w:rPr>
+          <w:rFonts w:asciiTheme="minorHAnsi" w:eastAsia="Cambria" w:hAnsiTheme="minorHAnsi" w:cs="Cambria"/>
+          <w:sz w:val="24"/>
+          <w:szCs w:val="24"/>
+        </w:rPr>
+        <w:t xml:space="preserve"> this application </w:t>
+      </w:r>
+      <w:bookmarkStart w:id="0" w:name="_GoBack"/>
+      <w:bookmarkEnd w:id="0"/>
+      <w:r>
+        <w:rPr>
+          <w:rFonts w:asciiTheme="minorHAnsi" w:eastAsia="Cambria" w:hAnsiTheme="minorHAnsi" w:cs="Cambria"/>
+          <w:sz w:val="24"/>
+          <w:szCs w:val="24"/>
+        </w:rPr>
+        <w:t xml:space="preserve">on local host, below </w:t>
+      </w:r>
+      <w:r>
+        <w:rPr>
+          <w:rFonts w:asciiTheme="minorHAnsi" w:eastAsia="Cambria" w:hAnsiTheme="minorHAnsi" w:cs="Cambria"/>
+          <w:sz w:val="24"/>
+          <w:szCs w:val="24"/>
+        </w:rPr>
+        <w:t>software’s</w:t>
+      </w:r>
+      <w:r>
+        <w:rPr>
+          <w:rFonts w:asciiTheme="minorHAnsi" w:eastAsia="Cambria" w:hAnsiTheme="minorHAnsi" w:cs="Cambria"/>
+          <w:sz w:val="24"/>
+          <w:szCs w:val="24"/>
+        </w:rPr>
+        <w:t xml:space="preserve"> should be installed on the system:</w:t>
+      </w:r>
+    </w:p>
+    <w:p>
+      <w:pPr>
+        <w:pStyle w:val="ListParagraph"/>
+        <w:numPr>
+          <w:ilvl w:val="0"/>
+          <w:numId w:val="9"/>
+        </w:numPr>
+        <w:jc w:val="both"/>
+        <w:rPr>
+          <w:rFonts w:asciiTheme="minorHAnsi" w:eastAsia="Cambria" w:hAnsiTheme="minorHAnsi" w:cs="Cambria"/>
+          <w:sz w:val="24"/>
+          <w:szCs w:val="24"/>
+        </w:rPr>
+      </w:pPr>
+      <w:r>
+        <w:rPr>
+          <w:rFonts w:ascii="Cambria" w:hAnsi="Cambria"/>
+          <w:bCs/>
+          <w:color w:val="000000"/>
+        </w:rPr>
+        <w:t>Visual Studio Code</w:t>
+      </w:r>
+    </w:p>
+    <w:p>
+      <w:pPr>
+        <w:pStyle w:val="ListParagraph"/>
+        <w:numPr>
+          <w:ilvl w:val="0"/>
+          <w:numId w:val="9"/>
+        </w:numPr>
+        <w:jc w:val="both"/>
+        <w:rPr>
+          <w:rFonts w:asciiTheme="minorHAnsi" w:eastAsia="Cambria" w:hAnsiTheme="minorHAnsi" w:cs="Cambria"/>
+          <w:sz w:val="24"/>
+          <w:szCs w:val="24"/>
+        </w:rPr>
+      </w:pPr>
+      <w:r>
+        <w:rPr>
+          <w:rFonts w:ascii="Cambria" w:hAnsi="Cambria"/>
+          <w:bCs/>
+          <w:color w:val="000000"/>
+        </w:rPr>
+        <w:t>Tortoise Git</w:t>
+      </w:r>
+    </w:p>
+    <w:p>
+      <w:pPr>
+        <w:pStyle w:val="ListParagraph"/>
+        <w:numPr>
+          <w:ilvl w:val="0"/>
+          <w:numId w:val="9"/>
+        </w:numPr>
+        <w:jc w:val="both"/>
+        <w:rPr>
+          <w:rFonts w:asciiTheme="minorHAnsi" w:eastAsia="Cambria" w:hAnsiTheme="minorHAnsi" w:cs="Cambria"/>
+          <w:sz w:val="24"/>
+          <w:szCs w:val="24"/>
+        </w:rPr>
+      </w:pPr>
+      <w:r>
+        <w:rPr>
+          <w:rFonts w:ascii="Cambria" w:hAnsi="Cambria"/>
+          <w:bCs/>
+          <w:color w:val="000000"/>
+        </w:rPr>
+        <w:t>Postman</w:t>
+      </w:r>
+    </w:p>
+    <w:p>
+      <w:pPr>
+        <w:pStyle w:val="ListParagraph"/>
+        <w:numPr>
+          <w:ilvl w:val="0"/>
+          <w:numId w:val="9"/>
+        </w:numPr>
+        <w:jc w:val="both"/>
+        <w:rPr>
+          <w:rFonts w:asciiTheme="minorHAnsi" w:eastAsia="Cambria" w:hAnsiTheme="minorHAnsi" w:cs="Cambria"/>
+          <w:sz w:val="24"/>
+          <w:szCs w:val="24"/>
+        </w:rPr>
+      </w:pPr>
+      <w:r>
+        <w:rPr>
+          <w:rFonts w:ascii="Cambria" w:hAnsi="Cambria"/>
+          <w:bCs/>
+          <w:color w:val="000000"/>
+        </w:rPr>
+        <w:t xml:space="preserve">Google Chrome Browser </w:t>
+      </w:r>
+    </w:p>
+    <w:p>
+      <w:pPr>
+        <w:pStyle w:val="ListParagraph"/>
+        <w:numPr>
+          <w:ilvl w:val="0"/>
+          <w:numId w:val="9"/>
+        </w:numPr>
+        <w:jc w:val="both"/>
+        <w:rPr>
+          <w:rFonts w:asciiTheme="minorHAnsi" w:eastAsia="Cambria" w:hAnsiTheme="minorHAnsi" w:cs="Cambria"/>
+          <w:sz w:val="24"/>
+          <w:szCs w:val="24"/>
+        </w:rPr>
+      </w:pPr>
+      <w:r>
+        <w:rPr>
+          <w:rFonts w:ascii="Cambria" w:hAnsi="Cambria"/>
+          <w:bCs/>
+          <w:color w:val="000000"/>
+        </w:rPr>
+        <w:t>MongoDB Compass</w:t>
+      </w:r>
+    </w:p>
+    <w:p>
+      <w:pPr>
+        <w:jc w:val="both"/>
+        <w:rPr>
+          <w:rFonts w:asciiTheme="minorHAnsi" w:eastAsia="Cambria" w:hAnsiTheme="minorHAnsi" w:cs="Cambria"/>
+          <w:sz w:val="24"/>
+          <w:szCs w:val="24"/>
+        </w:rPr>
+      </w:pPr>
+      <w:r>
+        <w:rPr>
+          <w:rFonts w:asciiTheme="minorHAnsi" w:eastAsia="Cambria" w:hAnsiTheme="minorHAnsi" w:cs="Cambria"/>
+          <w:sz w:val="24"/>
+          <w:szCs w:val="24"/>
+        </w:rPr>
+        <w:t>These are the technologies:</w:t>
+      </w:r>
+    </w:p>
+    <w:p>
+      <w:pPr>
+        <w:pStyle w:val="ListParagraph"/>
+        <w:numPr>
+          <w:ilvl w:val="0"/>
+          <w:numId w:val="10"/>
+        </w:numPr>
+        <w:jc w:val="both"/>
+        <w:rPr>
+          <w:rFonts w:ascii="Cambria" w:hAnsi="Cambria"/>
+          <w:bCs/>
+          <w:color w:val="000000"/>
+        </w:rPr>
+      </w:pPr>
+      <w:r>
+        <w:rPr>
+          <w:rFonts w:ascii="Cambria" w:hAnsi="Cambria"/>
+          <w:bCs/>
+          <w:color w:val="000000"/>
+        </w:rPr>
+        <w:t>Vue.js</w:t>
+      </w:r>
+    </w:p>
+    <w:p>
+      <w:pPr>
+        <w:pStyle w:val="ListParagraph"/>
+        <w:numPr>
+          <w:ilvl w:val="0"/>
+          <w:numId w:val="10"/>
+        </w:numPr>
+        <w:jc w:val="both"/>
+        <w:rPr>
+          <w:rFonts w:ascii="Cambria" w:hAnsi="Cambria"/>
+          <w:bCs/>
+          <w:color w:val="000000"/>
+        </w:rPr>
+      </w:pPr>
+      <w:r>
+        <w:rPr>
+          <w:rFonts w:ascii="Cambria" w:hAnsi="Cambria"/>
+          <w:bCs/>
+          <w:color w:val="000000"/>
+        </w:rPr>
+        <w:t>Node.js</w:t>
+      </w:r>
+    </w:p>
+    <w:p>
+      <w:pPr>
+        <w:pStyle w:val="ListParagraph"/>
+        <w:numPr>
+          <w:ilvl w:val="0"/>
+          <w:numId w:val="10"/>
+        </w:numPr>
+        <w:jc w:val="both"/>
+        <w:rPr>
+          <w:rFonts w:ascii="Cambria" w:hAnsi="Cambria"/>
+          <w:bCs/>
+          <w:color w:val="000000"/>
+        </w:rPr>
+      </w:pPr>
+      <w:r>
+        <w:rPr>
+          <w:rFonts w:ascii="Cambria" w:hAnsi="Cambria"/>
+          <w:bCs/>
+          <w:color w:val="000000"/>
+        </w:rPr>
+        <w:t>Heroku</w:t>
+      </w:r>
+      <w:r>
+        <w:rPr>
+          <w:rFonts w:asciiTheme="minorHAnsi" w:eastAsia="Cambria" w:hAnsiTheme="minorHAnsi" w:cs="Cambria"/>
+          <w:sz w:val="24"/>
+          <w:szCs w:val="24"/>
+        </w:rPr>
+        <w:tab/>
       </w:r>
     </w:p>
     <w:p>
@@ -260,6 +547,7 @@
           <w:sz w:val="24"/>
           <w:szCs w:val="24"/>
         </w:rPr>
+        <w:lastRenderedPageBreak/>
         <w:t>Codeword Git Repository</w:t>
       </w:r>
     </w:p>
@@ -371,15 +659,7 @@
           <w:sz w:val="24"/>
           <w:szCs w:val="24"/>
         </w:rPr>
-        <w:t>2.      After cloning the project on your machine, you will notice the project folder a</w:t>
-      </w:r>
-      <w:r>
-        <w:rPr>
-          <w:rFonts w:asciiTheme="minorHAnsi" w:eastAsia="Cambria" w:hAnsiTheme="minorHAnsi" w:cs="Cambria"/>
-          <w:sz w:val="24"/>
-          <w:szCs w:val="24"/>
-        </w:rPr>
-        <w:t>s follows:</w:t>
+        <w:t>2.      After cloning the project on your machine, you will notice the project folder as follows:</w:t>
       </w:r>
     </w:p>
     <w:p>
@@ -560,6 +840,7 @@
           <w:sz w:val="24"/>
           <w:szCs w:val="24"/>
         </w:rPr>
+        <w:lastRenderedPageBreak/>
         <w:t xml:space="preserve"> </w:t>
       </w:r>
       <w:r>
@@ -695,7 +976,6 @@
           <w:sz w:val="24"/>
           <w:szCs w:val="24"/>
         </w:rPr>
-        <w:lastRenderedPageBreak/>
         <w:drawing>
           <wp:inline distT="114300" distB="114300" distL="114300" distR="114300">
             <wp:extent cx="5729288" cy="3048275"/>
@@ -784,6 +1064,7 @@
           <w:sz w:val="24"/>
           <w:szCs w:val="24"/>
         </w:rPr>
+        <w:lastRenderedPageBreak/>
         <w:t>5.      To run the project in the Visual Studio Code, click on the “View” option in the navigation bar and click on “Terminal”.</w:t>
       </w:r>
     </w:p>
@@ -873,15 +1154,7 @@
           <w:sz w:val="24"/>
           <w:szCs w:val="24"/>
         </w:rPr>
-        <w:t>Opening T</w:t>
-      </w:r>
-      <w:r>
-        <w:rPr>
-          <w:rFonts w:asciiTheme="minorHAnsi" w:eastAsia="Cambria" w:hAnsiTheme="minorHAnsi" w:cs="Cambria"/>
-          <w:sz w:val="24"/>
-          <w:szCs w:val="24"/>
-        </w:rPr>
-        <w:t>erminal</w:t>
+        <w:t>Opening Terminal</w:t>
       </w:r>
     </w:p>
     <w:p>
@@ -927,7 +1200,6 @@
           <w:sz w:val="24"/>
           <w:szCs w:val="24"/>
         </w:rPr>
-        <w:lastRenderedPageBreak/>
         <w:drawing>
           <wp:inline distT="114300" distB="114300" distL="114300" distR="114300">
             <wp:extent cx="5943600" cy="3133725"/>
@@ -1008,6 +1280,7 @@
           <w:sz w:val="24"/>
           <w:szCs w:val="24"/>
         </w:rPr>
+        <w:lastRenderedPageBreak/>
         <w:t xml:space="preserve">7.   In the Terminal window type in </w:t>
       </w:r>
       <w:proofErr w:type="spellStart"/>
@@ -1036,15 +1309,7 @@
           <w:sz w:val="24"/>
           <w:szCs w:val="24"/>
         </w:rPr>
-        <w:t xml:space="preserve"> to install all the necessary dependencies to run the proj</w:t>
-      </w:r>
-      <w:r>
-        <w:rPr>
-          <w:rFonts w:asciiTheme="minorHAnsi" w:eastAsia="Cambria" w:hAnsiTheme="minorHAnsi" w:cs="Cambria"/>
-          <w:sz w:val="24"/>
-          <w:szCs w:val="24"/>
-        </w:rPr>
-        <w:t>ect as follows:</w:t>
+        <w:t xml:space="preserve"> to install all the necessary dependencies to run the project as follows:</w:t>
       </w:r>
     </w:p>
     <w:p>
@@ -1181,70 +1446,70 @@
           <w:sz w:val="24"/>
           <w:szCs w:val="24"/>
         </w:rPr>
+        <w:t xml:space="preserve">8. In terminal window, type </w:t>
+      </w:r>
+      <w:r>
+        <w:rPr>
+          <w:rFonts w:asciiTheme="minorHAnsi" w:eastAsia="Cambria" w:hAnsiTheme="minorHAnsi" w:cs="Cambria"/>
+          <w:b/>
+          <w:sz w:val="24"/>
+          <w:szCs w:val="24"/>
+        </w:rPr>
+        <w:t>cd views</w:t>
+      </w:r>
+      <w:r>
+        <w:rPr>
+          <w:rFonts w:asciiTheme="minorHAnsi" w:eastAsia="Cambria" w:hAnsiTheme="minorHAnsi" w:cs="Cambria"/>
+          <w:sz w:val="24"/>
+          <w:szCs w:val="24"/>
+        </w:rPr>
+        <w:t xml:space="preserve"> to direct path to views folder. Now type </w:t>
+      </w:r>
+      <w:proofErr w:type="spellStart"/>
+      <w:r>
+        <w:rPr>
+          <w:rFonts w:asciiTheme="minorHAnsi" w:eastAsia="Cambria" w:hAnsiTheme="minorHAnsi" w:cs="Cambria"/>
+          <w:b/>
+          <w:sz w:val="24"/>
+          <w:szCs w:val="24"/>
+        </w:rPr>
+        <w:t>npm</w:t>
+      </w:r>
+      <w:proofErr w:type="spellEnd"/>
+      <w:r>
+        <w:rPr>
+          <w:rFonts w:asciiTheme="minorHAnsi" w:eastAsia="Cambria" w:hAnsiTheme="minorHAnsi" w:cs="Cambria"/>
+          <w:b/>
+          <w:sz w:val="24"/>
+          <w:szCs w:val="24"/>
+        </w:rPr>
+        <w:t xml:space="preserve"> install</w:t>
+      </w:r>
+      <w:r>
+        <w:rPr>
+          <w:rFonts w:asciiTheme="minorHAnsi" w:eastAsia="Cambria" w:hAnsiTheme="minorHAnsi" w:cs="Cambria"/>
+          <w:sz w:val="24"/>
+          <w:szCs w:val="24"/>
+        </w:rPr>
+        <w:t xml:space="preserve"> to install the dependencies to run the project.</w:t>
+      </w:r>
+    </w:p>
+    <w:p>
+      <w:pPr>
+        <w:rPr>
+          <w:rFonts w:asciiTheme="minorHAnsi" w:eastAsia="Cambria" w:hAnsiTheme="minorHAnsi" w:cs="Cambria"/>
+          <w:sz w:val="24"/>
+          <w:szCs w:val="24"/>
+        </w:rPr>
+      </w:pPr>
+      <w:r>
+        <w:rPr>
+          <w:rFonts w:asciiTheme="minorHAnsi" w:eastAsia="Cambria" w:hAnsiTheme="minorHAnsi" w:cs="Cambria"/>
+          <w:noProof/>
+          <w:sz w:val="24"/>
+          <w:szCs w:val="24"/>
+        </w:rPr>
         <w:lastRenderedPageBreak/>
-        <w:t xml:space="preserve">8. In terminal window, type </w:t>
-      </w:r>
-      <w:r>
-        <w:rPr>
-          <w:rFonts w:asciiTheme="minorHAnsi" w:eastAsia="Cambria" w:hAnsiTheme="minorHAnsi" w:cs="Cambria"/>
-          <w:b/>
-          <w:sz w:val="24"/>
-          <w:szCs w:val="24"/>
-        </w:rPr>
-        <w:t>cd views</w:t>
-      </w:r>
-      <w:r>
-        <w:rPr>
-          <w:rFonts w:asciiTheme="minorHAnsi" w:eastAsia="Cambria" w:hAnsiTheme="minorHAnsi" w:cs="Cambria"/>
-          <w:sz w:val="24"/>
-          <w:szCs w:val="24"/>
-        </w:rPr>
-        <w:t xml:space="preserve"> to direct path to views folder. Now type </w:t>
-      </w:r>
-      <w:proofErr w:type="spellStart"/>
-      <w:r>
-        <w:rPr>
-          <w:rFonts w:asciiTheme="minorHAnsi" w:eastAsia="Cambria" w:hAnsiTheme="minorHAnsi" w:cs="Cambria"/>
-          <w:b/>
-          <w:sz w:val="24"/>
-          <w:szCs w:val="24"/>
-        </w:rPr>
-        <w:t>npm</w:t>
-      </w:r>
-      <w:proofErr w:type="spellEnd"/>
-      <w:r>
-        <w:rPr>
-          <w:rFonts w:asciiTheme="minorHAnsi" w:eastAsia="Cambria" w:hAnsiTheme="minorHAnsi" w:cs="Cambria"/>
-          <w:b/>
-          <w:sz w:val="24"/>
-          <w:szCs w:val="24"/>
-        </w:rPr>
-        <w:t xml:space="preserve"> install</w:t>
-      </w:r>
-      <w:r>
-        <w:rPr>
-          <w:rFonts w:asciiTheme="minorHAnsi" w:eastAsia="Cambria" w:hAnsiTheme="minorHAnsi" w:cs="Cambria"/>
-          <w:sz w:val="24"/>
-          <w:szCs w:val="24"/>
-        </w:rPr>
-        <w:t xml:space="preserve"> to install the dependencies to run the project.</w:t>
-      </w:r>
-    </w:p>
-    <w:p>
-      <w:pPr>
-        <w:rPr>
-          <w:rFonts w:asciiTheme="minorHAnsi" w:eastAsia="Cambria" w:hAnsiTheme="minorHAnsi" w:cs="Cambria"/>
-          <w:sz w:val="24"/>
-          <w:szCs w:val="24"/>
-        </w:rPr>
-      </w:pPr>
-      <w:r>
-        <w:rPr>
-          <w:rFonts w:asciiTheme="minorHAnsi" w:eastAsia="Cambria" w:hAnsiTheme="minorHAnsi" w:cs="Cambria"/>
-          <w:noProof/>
-          <w:sz w:val="24"/>
-          <w:szCs w:val="24"/>
-        </w:rPr>
         <w:drawing>
           <wp:inline distT="114300" distB="114300" distL="114300" distR="114300">
             <wp:extent cx="5943600" cy="3171825"/>
@@ -2035,17 +2300,7 @@
             <w:szCs w:val="24"/>
             <w:u w:val="single"/>
           </w:rPr>
-          <w:t>https://stackoverf</w:t>
-        </w:r>
-        <w:r>
-          <w:rPr>
-            <w:rFonts w:asciiTheme="minorHAnsi" w:eastAsia="Cambria" w:hAnsiTheme="minorHAnsi" w:cs="Cambria"/>
-            <w:color w:val="1155CC"/>
-            <w:sz w:val="24"/>
-            <w:szCs w:val="24"/>
-            <w:u w:val="single"/>
-          </w:rPr>
-          <w:t>low.com/questions/39632667/how-to-kill-the-process-currently-using-a-port-on-localhost-in-windows</w:t>
+          <w:t>https://stackoverflow.com/questions/39632667/how-to-kill-the-process-currently-using-a-port-on-localhost-in-windows</w:t>
         </w:r>
       </w:hyperlink>
     </w:p>
@@ -2102,6 +2357,36 @@
     </w:p>
     <w:p>
       <w:pPr>
+        <w:jc w:val="both"/>
+        <w:rPr>
+          <w:rFonts w:asciiTheme="minorHAnsi" w:eastAsia="Cambria" w:hAnsiTheme="minorHAnsi" w:cs="Cambria"/>
+          <w:sz w:val="24"/>
+          <w:szCs w:val="24"/>
+        </w:rPr>
+      </w:pPr>
+    </w:p>
+    <w:p>
+      <w:pPr>
+        <w:jc w:val="both"/>
+        <w:rPr>
+          <w:rFonts w:asciiTheme="minorHAnsi" w:eastAsia="Cambria" w:hAnsiTheme="minorHAnsi" w:cs="Cambria"/>
+          <w:b/>
+          <w:sz w:val="24"/>
+          <w:szCs w:val="24"/>
+        </w:rPr>
+      </w:pPr>
+      <w:r>
+        <w:rPr>
+          <w:rFonts w:asciiTheme="minorHAnsi" w:eastAsia="Cambria" w:hAnsiTheme="minorHAnsi" w:cs="Cambria"/>
+          <w:b/>
+          <w:sz w:val="24"/>
+          <w:szCs w:val="24"/>
+        </w:rPr>
+        <w:t>MongoDB Database:</w:t>
+      </w:r>
+    </w:p>
+    <w:p>
+      <w:pPr>
         <w:ind w:firstLine="720"/>
         <w:jc w:val="both"/>
         <w:rPr>
@@ -2125,7 +2410,16 @@
           <w:sz w:val="24"/>
           <w:szCs w:val="24"/>
         </w:rPr>
-        <w:t>mongodb:</w:t>
+        <w:t>mongodb</w:t>
+      </w:r>
+      <w:proofErr w:type="spellEnd"/>
+      <w:r>
+        <w:rPr>
+          <w:rFonts w:asciiTheme="minorHAnsi" w:eastAsia="Cambria" w:hAnsiTheme="minorHAnsi" w:cs="Cambria"/>
+          <w:sz w:val="24"/>
+          <w:szCs w:val="24"/>
+        </w:rPr>
+        <w:t>:</w:t>
       </w:r>
     </w:p>
     <w:p>
@@ -2138,7 +2432,6 @@
           <w:szCs w:val="24"/>
         </w:rPr>
       </w:pPr>
-      <w:proofErr w:type="spellEnd"/>
       <w:r>
         <w:rPr>
           <w:rFonts w:asciiTheme="minorHAnsi" w:hAnsiTheme="minorHAnsi"/>
@@ -2158,7 +2451,7 @@
           <w:szCs w:val="24"/>
         </w:rPr>
       </w:pPr>
-      <w:hyperlink r:id="rId19" w:history="1">
+      <w:hyperlink r:id="rId19" w:anchor="/atlas/login" w:history="1">
         <w:r>
           <w:rPr>
             <w:rStyle w:val="Hyperlink"/>
@@ -2254,10 +2547,11 @@
       <w:pPr>
         <w:jc w:val="both"/>
         <w:rPr>
-          <w:rFonts w:asciiTheme="minorHAnsi" w:eastAsia="Cambria" w:hAnsiTheme="minorHAnsi" w:cs="Cambria"/>
-          <w:b/>
-          <w:sz w:val="24"/>
-          <w:szCs w:val="24"/>
+          <w:rFonts w:asciiTheme="minorHAnsi" w:hAnsiTheme="minorHAnsi"/>
+          <w:color w:val="0000FF"/>
+          <w:sz w:val="24"/>
+          <w:szCs w:val="24"/>
+          <w:u w:val="single"/>
         </w:rPr>
       </w:pPr>
       <w:r>
@@ -2331,7 +2625,6 @@
         </w:rPr>
         <w:t xml:space="preserve">, </w:t>
       </w:r>
-      <w:proofErr w:type="spellStart"/>
       <w:r>
         <w:rPr>
           <w:rStyle w:val="js-link-text"/>
@@ -2339,7 +2632,6 @@
         </w:rPr>
         <w:t>coursestudentmodels</w:t>
       </w:r>
-      <w:proofErr w:type="spellEnd"/>
       <w:r>
         <w:rPr>
           <w:rFonts w:asciiTheme="minorHAnsi" w:hAnsiTheme="minorHAnsi" w:cs="Helvetica"/>
@@ -2381,16 +2673,97 @@
         </w:rPr>
         <w:t>You can be able to see the data when we click on each of them</w:t>
       </w:r>
-    </w:p>
-    <w:p>
-      <w:pPr>
-        <w:jc w:val="both"/>
-        <w:rPr>
-          <w:rFonts w:asciiTheme="minorHAnsi" w:eastAsia="Cambria" w:hAnsiTheme="minorHAnsi" w:cs="Cambria"/>
-          <w:sz w:val="24"/>
-          <w:szCs w:val="24"/>
-        </w:rPr>
-      </w:pPr>
+      <w:r>
+        <w:rPr>
+          <w:rFonts w:asciiTheme="minorHAnsi" w:hAnsiTheme="minorHAnsi" w:cs="Helvetica"/>
+        </w:rPr>
+        <w:t>.</w:t>
+      </w:r>
+    </w:p>
+    <w:p>
+      <w:pPr>
+        <w:pStyle w:val="nested-list-child-entry"/>
+        <w:shd w:val="clear" w:color="auto" w:fill="FFFFFF"/>
+        <w:ind w:left="90"/>
+        <w:rPr>
+          <w:rFonts w:asciiTheme="minorHAnsi" w:hAnsiTheme="minorHAnsi" w:cs="Helvetica"/>
+          <w:b/>
+        </w:rPr>
+      </w:pPr>
+      <w:r>
+        <w:rPr>
+          <w:rFonts w:asciiTheme="minorHAnsi" w:hAnsiTheme="minorHAnsi" w:cs="Helvetica"/>
+          <w:b/>
+        </w:rPr>
+        <w:t>Student and Codeword Sets:</w:t>
+      </w:r>
+    </w:p>
+    <w:p>
+      <w:pPr>
+        <w:jc w:val="both"/>
+        <w:rPr>
+          <w:rFonts w:asciiTheme="minorHAnsi" w:hAnsiTheme="minorHAnsi"/>
+          <w:sz w:val="24"/>
+          <w:szCs w:val="24"/>
+        </w:rPr>
+      </w:pPr>
+      <w:r>
+        <w:rPr>
+          <w:rFonts w:asciiTheme="minorHAnsi" w:eastAsia="Cambria" w:hAnsiTheme="minorHAnsi" w:cs="Cambria"/>
+          <w:sz w:val="24"/>
+          <w:szCs w:val="24"/>
+        </w:rPr>
+        <w:t>User can find sample codeword sets and student details as excel files in this link:</w:t>
+      </w:r>
+      <w:r>
+        <w:rPr>
+          <w:rFonts w:asciiTheme="minorHAnsi" w:eastAsia="Cambria" w:hAnsiTheme="minorHAnsi" w:cs="Cambria"/>
+          <w:sz w:val="24"/>
+          <w:szCs w:val="24"/>
+        </w:rPr>
+        <w:t xml:space="preserve"> </w:t>
+      </w:r>
+      <w:hyperlink r:id="rId22" w:history="1">
+        <w:r>
+          <w:rPr>
+            <w:rStyle w:val="Hyperlink"/>
+            <w:rFonts w:asciiTheme="minorHAnsi" w:hAnsiTheme="minorHAnsi"/>
+            <w:sz w:val="24"/>
+            <w:szCs w:val="24"/>
+          </w:rPr>
+          <w:t>https://github.com/chvnaveenkumar/Codeword-GDPII/tree/master/Documentation/Sample%20Data</w:t>
+        </w:r>
+      </w:hyperlink>
+    </w:p>
+    <w:p>
+      <w:pPr>
+        <w:jc w:val="both"/>
+        <w:rPr>
+          <w:rFonts w:asciiTheme="minorHAnsi" w:eastAsia="Cambria" w:hAnsiTheme="minorHAnsi" w:cs="Cambria"/>
+          <w:sz w:val="24"/>
+          <w:szCs w:val="24"/>
+        </w:rPr>
+      </w:pPr>
+    </w:p>
+    <w:p>
+      <w:pPr>
+        <w:jc w:val="both"/>
+        <w:rPr>
+          <w:rFonts w:asciiTheme="minorHAnsi" w:eastAsia="Cambria" w:hAnsiTheme="minorHAnsi" w:cs="Cambria"/>
+          <w:b/>
+          <w:sz w:val="24"/>
+          <w:szCs w:val="24"/>
+        </w:rPr>
+      </w:pPr>
+      <w:r>
+        <w:rPr>
+          <w:rFonts w:asciiTheme="minorHAnsi" w:eastAsia="Cambria" w:hAnsiTheme="minorHAnsi" w:cs="Cambria"/>
+          <w:b/>
+          <w:sz w:val="24"/>
+          <w:szCs w:val="24"/>
+        </w:rPr>
+        <w:t>Steps that can be followed:</w:t>
+      </w:r>
     </w:p>
     <w:p>
       <w:pPr>
@@ -2420,7 +2793,15 @@
           <w:sz w:val="24"/>
           <w:szCs w:val="24"/>
         </w:rPr>
-        <w:t>have to</w:t>
+        <w:t>have</w:t>
+      </w:r>
+      <w:r>
+        <w:rPr>
+          <w:rFonts w:asciiTheme="minorHAnsi" w:eastAsia="Cambria" w:hAnsiTheme="minorHAnsi" w:cs="Cambria"/>
+          <w:sz w:val="24"/>
+          <w:szCs w:val="24"/>
+        </w:rPr>
+        <w:t xml:space="preserve"> to</w:t>
       </w:r>
       <w:proofErr w:type="gramEnd"/>
       <w:r>
@@ -2488,23 +2869,21 @@
         </w:rPr>
         <w:t xml:space="preserve"> mails or </w:t>
       </w:r>
-      <w:proofErr w:type="spellStart"/>
-      <w:r>
-        <w:rPr>
-          <w:rFonts w:asciiTheme="minorHAnsi" w:eastAsia="Cambria" w:hAnsiTheme="minorHAnsi" w:cs="Cambria"/>
-          <w:sz w:val="24"/>
-          <w:szCs w:val="24"/>
-        </w:rPr>
-        <w:t>gmails</w:t>
-      </w:r>
-      <w:proofErr w:type="spellEnd"/>
-      <w:r>
-        <w:rPr>
-          <w:rFonts w:asciiTheme="minorHAnsi" w:eastAsia="Cambria" w:hAnsiTheme="minorHAnsi" w:cs="Cambria"/>
-          <w:sz w:val="24"/>
-          <w:szCs w:val="24"/>
-        </w:rPr>
-        <w:t>.</w:t>
+      <w:r>
+        <w:rPr>
+          <w:rFonts w:asciiTheme="minorHAnsi" w:eastAsia="Cambria" w:hAnsiTheme="minorHAnsi" w:cs="Cambria"/>
+          <w:sz w:val="24"/>
+          <w:szCs w:val="24"/>
+        </w:rPr>
+        <w:t>e</w:t>
+      </w:r>
+      <w:r>
+        <w:rPr>
+          <w:rFonts w:asciiTheme="minorHAnsi" w:eastAsia="Cambria" w:hAnsiTheme="minorHAnsi" w:cs="Cambria"/>
+          <w:sz w:val="24"/>
+          <w:szCs w:val="24"/>
+        </w:rPr>
+        <w:t>mails.</w:t>
       </w:r>
     </w:p>
     <w:p>
@@ -2526,15 +2905,7 @@
           <w:sz w:val="24"/>
           <w:szCs w:val="24"/>
         </w:rPr>
-        <w:t>Use</w:t>
-      </w:r>
-      <w:r>
-        <w:rPr>
-          <w:rFonts w:asciiTheme="minorHAnsi" w:eastAsia="Cambria" w:hAnsiTheme="minorHAnsi" w:cs="Cambria"/>
-          <w:sz w:val="24"/>
-          <w:szCs w:val="24"/>
-        </w:rPr>
-        <w:t>r should enter an email, if user is an instructor then check the instructor check box.</w:t>
+        <w:t>User should enter an email, if user is an instructor then check the instructor check box.</w:t>
       </w:r>
     </w:p>
     <w:p>
@@ -2595,15 +2966,7 @@
           <w:sz w:val="24"/>
           <w:szCs w:val="24"/>
         </w:rPr>
-        <w:t>It will redirect to the login page, where we will get a chance to en</w:t>
-      </w:r>
-      <w:r>
-        <w:rPr>
-          <w:rFonts w:asciiTheme="minorHAnsi" w:eastAsia="Cambria" w:hAnsiTheme="minorHAnsi" w:cs="Cambria"/>
-          <w:sz w:val="24"/>
-          <w:szCs w:val="24"/>
-        </w:rPr>
-        <w:t>ter email and temporary password.</w:t>
+        <w:t>It will redirect to the login page, where we will get a chance to enter email and temporary password.</w:t>
       </w:r>
     </w:p>
     <w:p>
@@ -2681,15 +3044,7 @@
           <w:sz w:val="24"/>
           <w:szCs w:val="24"/>
         </w:rPr>
-        <w:t xml:space="preserve"> button where you will redirect to change password page and w</w:t>
-      </w:r>
-      <w:r>
-        <w:rPr>
-          <w:rFonts w:asciiTheme="minorHAnsi" w:eastAsia="Cambria" w:hAnsiTheme="minorHAnsi" w:cs="Cambria"/>
-          <w:sz w:val="24"/>
-          <w:szCs w:val="24"/>
-        </w:rPr>
-        <w:t>ill get a chance to change the temporary password.</w:t>
+        <w:t xml:space="preserve"> button where you will redirect to change password page and will get a chance to change the temporary password.</w:t>
       </w:r>
     </w:p>
     <w:p>
@@ -2770,15 +3125,7 @@
           <w:sz w:val="24"/>
           <w:szCs w:val="24"/>
         </w:rPr>
-        <w:t xml:space="preserve"> button so that they can s</w:t>
-      </w:r>
-      <w:r>
-        <w:rPr>
-          <w:rFonts w:asciiTheme="minorHAnsi" w:eastAsia="Cambria" w:hAnsiTheme="minorHAnsi" w:cs="Cambria"/>
-          <w:sz w:val="24"/>
-          <w:szCs w:val="24"/>
-        </w:rPr>
-        <w:t>ee their codeword.</w:t>
+        <w:t xml:space="preserve"> button so that they can see their codeword.</w:t>
       </w:r>
     </w:p>
     <w:p>
@@ -2823,6 +3170,17 @@
     </w:p>
     <w:p>
       <w:pPr>
+        <w:ind w:left="720"/>
+        <w:jc w:val="both"/>
+        <w:rPr>
+          <w:rFonts w:asciiTheme="minorHAnsi" w:eastAsia="Cambria" w:hAnsiTheme="minorHAnsi" w:cs="Cambria"/>
+          <w:sz w:val="24"/>
+          <w:szCs w:val="24"/>
+        </w:rPr>
+      </w:pPr>
+    </w:p>
+    <w:p>
+      <w:pPr>
         <w:jc w:val="both"/>
         <w:rPr>
           <w:rFonts w:asciiTheme="minorHAnsi" w:eastAsia="Cambria" w:hAnsiTheme="minorHAnsi" w:cs="Cambria"/>
@@ -2881,6 +3239,7 @@
           <w:sz w:val="24"/>
           <w:szCs w:val="24"/>
         </w:rPr>
+        <w:lastRenderedPageBreak/>
         <w:t xml:space="preserve">In Navbar, user will find buttons as </w:t>
       </w:r>
       <w:r>
@@ -3008,15 +3367,7 @@
           <w:sz w:val="24"/>
           <w:szCs w:val="24"/>
         </w:rPr>
-        <w:t>button, which po</w:t>
-      </w:r>
-      <w:r>
-        <w:rPr>
-          <w:rFonts w:asciiTheme="minorHAnsi" w:eastAsia="Cambria" w:hAnsiTheme="minorHAnsi" w:cs="Cambria"/>
-          <w:sz w:val="24"/>
-          <w:szCs w:val="24"/>
-        </w:rPr>
-        <w:t xml:space="preserve">ps up a new model box. </w:t>
+        <w:t xml:space="preserve">button, which pops up a new model box. </w:t>
       </w:r>
     </w:p>
     <w:p>
@@ -3069,7 +3420,6 @@
           <w:sz w:val="24"/>
           <w:szCs w:val="24"/>
         </w:rPr>
-        <w:lastRenderedPageBreak/>
         <w:t>Criteria for Codeword File:</w:t>
       </w:r>
     </w:p>
@@ -3093,7 +3443,7 @@
         </w:rPr>
         <w:drawing>
           <wp:inline distT="114300" distB="114300" distL="114300" distR="114300">
-            <wp:extent cx="5438775" cy="2138363"/>
+            <wp:extent cx="5437505" cy="2590800"/>
             <wp:effectExtent l="0" t="0" r="0" b="0"/>
             <wp:docPr id="13" name="image11.png"/>
             <wp:cNvGraphicFramePr/>
@@ -3105,7 +3455,7 @@
                     <pic:cNvPicPr preferRelativeResize="0"/>
                   </pic:nvPicPr>
                   <pic:blipFill>
-                    <a:blip r:embed="rId22"/>
+                    <a:blip r:embed="rId23"/>
                     <a:srcRect/>
                     <a:stretch>
                       <a:fillRect/>
@@ -3114,7 +3464,7 @@
                   <pic:spPr>
                     <a:xfrm>
                       <a:off x="0" y="0"/>
-                      <a:ext cx="5438775" cy="2138363"/>
+                      <a:ext cx="5442926" cy="2593383"/>
                     </a:xfrm>
                     <a:prstGeom prst="rect">
                       <a:avLst/>
@@ -3303,20 +3653,6 @@
     </w:p>
     <w:p>
       <w:pPr>
-        <w:widowControl w:val="0"/>
-        <w:spacing w:after="320"/>
-        <w:ind w:left="1440"/>
-        <w:rPr>
-          <w:rFonts w:asciiTheme="minorHAnsi" w:eastAsia="Cambria" w:hAnsiTheme="minorHAnsi" w:cs="Cambria"/>
-          <w:color w:val="212529"/>
-          <w:sz w:val="24"/>
-          <w:szCs w:val="24"/>
-          <w:highlight w:val="white"/>
-        </w:rPr>
-      </w:pPr>
-    </w:p>
-    <w:p>
-      <w:pPr>
         <w:numPr>
           <w:ilvl w:val="0"/>
           <w:numId w:val="2"/>
@@ -3393,15 +3729,7 @@
           <w:sz w:val="24"/>
           <w:szCs w:val="24"/>
         </w:rPr>
-        <w:t>He</w:t>
-      </w:r>
-      <w:r>
-        <w:rPr>
-          <w:rFonts w:asciiTheme="minorHAnsi" w:eastAsia="Cambria" w:hAnsiTheme="minorHAnsi" w:cs="Cambria"/>
-          <w:sz w:val="24"/>
-          <w:szCs w:val="24"/>
-        </w:rPr>
-        <w:t>/She</w:t>
+        <w:t>He/She</w:t>
       </w:r>
       <w:proofErr w:type="spellEnd"/>
       <w:r>
@@ -3454,15 +3782,7 @@
           <w:sz w:val="24"/>
           <w:szCs w:val="24"/>
         </w:rPr>
-        <w:t>For adding a course, In Instructor Dashboard you will hav</w:t>
-      </w:r>
-      <w:r>
-        <w:rPr>
-          <w:rFonts w:asciiTheme="minorHAnsi" w:eastAsia="Cambria" w:hAnsiTheme="minorHAnsi" w:cs="Cambria"/>
-          <w:sz w:val="24"/>
-          <w:szCs w:val="24"/>
-        </w:rPr>
-        <w:t>e chance to add courses by clicking on</w:t>
+        <w:t>For adding a course, In Instructor Dashboard you will have chance to add courses by clicking on</w:t>
       </w:r>
       <w:r>
         <w:rPr>
@@ -3578,19 +3898,8 @@
           <w:sz w:val="24"/>
           <w:szCs w:val="24"/>
         </w:rPr>
-        <w:t xml:space="preserve">Criteria for Creating </w:t>
-      </w:r>
-      <w:proofErr w:type="gramStart"/>
-      <w:r>
-        <w:rPr>
-          <w:rFonts w:asciiTheme="minorHAnsi" w:eastAsia="Cambria" w:hAnsiTheme="minorHAnsi" w:cs="Cambria"/>
-          <w:b/>
-          <w:sz w:val="24"/>
-          <w:szCs w:val="24"/>
-        </w:rPr>
-        <w:t>Course :</w:t>
-      </w:r>
-      <w:proofErr w:type="gramEnd"/>
+        <w:t>Criteria for Creating Course:</w:t>
+      </w:r>
     </w:p>
     <w:p>
       <w:pPr>
@@ -3634,7 +3943,6 @@
           <w:sz w:val="24"/>
           <w:szCs w:val="24"/>
         </w:rPr>
-        <w:lastRenderedPageBreak/>
         <w:drawing>
           <wp:inline distT="114300" distB="114300" distL="114300" distR="114300">
             <wp:extent cx="5048250" cy="2828925"/>
@@ -3649,7 +3957,7 @@
                     <pic:cNvPicPr preferRelativeResize="0"/>
                   </pic:nvPicPr>
                   <pic:blipFill>
-                    <a:blip r:embed="rId23"/>
+                    <a:blip r:embed="rId24"/>
                     <a:srcRect/>
                     <a:stretch>
                       <a:fillRect/>
@@ -3738,17 +4046,7 @@
           <w:sz w:val="24"/>
           <w:szCs w:val="24"/>
         </w:rPr>
-        <w:t xml:space="preserve">It should have </w:t>
-      </w:r>
-      <w:bookmarkStart w:id="0" w:name="_GoBack"/>
-      <w:bookmarkEnd w:id="0"/>
-      <w:r>
-        <w:rPr>
-          <w:rFonts w:asciiTheme="minorHAnsi" w:eastAsia="Cambria" w:hAnsiTheme="minorHAnsi" w:cs="Cambria"/>
-          <w:sz w:val="24"/>
-          <w:szCs w:val="24"/>
-        </w:rPr>
-        <w:t>Email Key and Student Name in the File.</w:t>
+        <w:t>It should have Email Key and Student Name in the File.</w:t>
       </w:r>
     </w:p>
     <w:p>
@@ -3856,15 +4154,7 @@
           <w:sz w:val="24"/>
           <w:szCs w:val="24"/>
         </w:rPr>
-        <w:t>If instructor wants to delete course he/she can click on delete button and will confirm</w:t>
-      </w:r>
-      <w:r>
-        <w:rPr>
-          <w:rFonts w:asciiTheme="minorHAnsi" w:eastAsia="Cambria" w:hAnsiTheme="minorHAnsi" w:cs="Cambria"/>
-          <w:sz w:val="24"/>
-          <w:szCs w:val="24"/>
-        </w:rPr>
-        <w:t xml:space="preserve"> about deleting the course, if clicked on delete then course will be deleted from the view.</w:t>
+        <w:t>If instructor wants to delete course he/she can click on delete button and will confirm about deleting the course, if clicked on delete then course will be deleted from the view.</w:t>
       </w:r>
     </w:p>
     <w:p>
@@ -3886,15 +4176,7 @@
           <w:sz w:val="24"/>
           <w:szCs w:val="24"/>
         </w:rPr>
-        <w:t>Instructor can view the course, where he/she can be able to edit course details, able to see the acknowledge status, percentage of students who acknowledged the cod</w:t>
-      </w:r>
-      <w:r>
-        <w:rPr>
-          <w:rFonts w:asciiTheme="minorHAnsi" w:eastAsia="Cambria" w:hAnsiTheme="minorHAnsi" w:cs="Cambria"/>
-          <w:sz w:val="24"/>
-          <w:szCs w:val="24"/>
-        </w:rPr>
-        <w:t>eword, search for a student, add, delete or edit student details, and can be able to sort according to email address and student name by clicking on Student Email and Student Name.</w:t>
+        <w:t>Instructor can view the course, where he/she can be able to edit course details, able to see the acknowledge status, percentage of students who acknowledged the codeword, search for a student, add, delete or edit student details, and can be able to sort according to email address and student name by clicking on Student Email and Student Name.</w:t>
       </w:r>
     </w:p>
     <w:p>
@@ -3938,15 +4220,7 @@
           <w:sz w:val="24"/>
           <w:szCs w:val="24"/>
         </w:rPr>
-        <w:t>For addi</w:t>
-      </w:r>
-      <w:r>
-        <w:rPr>
-          <w:rFonts w:asciiTheme="minorHAnsi" w:eastAsia="Cambria" w:hAnsiTheme="minorHAnsi" w:cs="Cambria"/>
-          <w:sz w:val="24"/>
-          <w:szCs w:val="24"/>
-        </w:rPr>
-        <w:t xml:space="preserve">ng a new student click on </w:t>
+        <w:t xml:space="preserve">For adding a new student click on </w:t>
       </w:r>
       <w:r>
         <w:rPr>
@@ -4044,6 +4318,37 @@
         </w:rPr>
         <w:t>, you will find logout button to logout.</w:t>
       </w:r>
+    </w:p>
+    <w:p>
+      <w:pPr>
+        <w:jc w:val="both"/>
+        <w:rPr>
+          <w:rFonts w:asciiTheme="minorHAnsi" w:eastAsia="Cambria" w:hAnsiTheme="minorHAnsi" w:cs="Cambria"/>
+          <w:sz w:val="24"/>
+          <w:szCs w:val="24"/>
+        </w:rPr>
+      </w:pPr>
+    </w:p>
+    <w:p>
+      <w:pPr>
+        <w:jc w:val="both"/>
+        <w:rPr>
+          <w:rFonts w:ascii="Cambria" w:hAnsi="Cambria"/>
+          <w:bCs/>
+          <w:color w:val="000000"/>
+        </w:rPr>
+      </w:pPr>
+    </w:p>
+    <w:p>
+      <w:pPr>
+        <w:ind w:left="360"/>
+        <w:jc w:val="both"/>
+        <w:rPr>
+          <w:rFonts w:asciiTheme="minorHAnsi" w:eastAsia="Cambria" w:hAnsiTheme="minorHAnsi" w:cs="Cambria"/>
+          <w:sz w:val="24"/>
+          <w:szCs w:val="24"/>
+        </w:rPr>
+      </w:pPr>
     </w:p>
     <w:sectPr>
       <w:pgSz w:w="12240" w:h="15840"/>
@@ -4058,6 +4363,291 @@
 <file path=word/numbering.xml><?xml version="1.0" encoding="utf-8"?>
 <w:numbering xmlns:wpc="http://schemas.microsoft.com/office/word/2010/wordprocessingCanvas" xmlns:cx="http://schemas.microsoft.com/office/drawing/2014/chartex" xmlns:cx1="http://schemas.microsoft.com/office/drawing/2015/9/8/chartex" xmlns:cx2="http://schemas.microsoft.com/office/drawing/2015/10/21/chartex" xmlns:cx3="http://schemas.microsoft.com/office/drawing/2016/5/9/chartex" xmlns:cx4="http://schemas.microsoft.com/office/drawing/2016/5/10/chartex" xmlns:cx5="http://schemas.microsoft.com/office/drawing/2016/5/11/chartex" xmlns:cx6="http://schemas.microsoft.com/office/drawing/2016/5/12/chartex" xmlns:cx7="http://schemas.microsoft.com/office/drawing/2016/5/13/chartex" xmlns:cx8="http://schemas.microsoft.com/office/drawing/2016/5/14/chartex" xmlns:mc="http://schemas.openxmlformats.org/markup-compatibility/2006" xmlns:aink="http://schemas.microsoft.com/office/drawing/2016/ink" xmlns:am3d="http://schemas.microsoft.com/office/drawing/2017/model3d" xmlns:o="urn:schemas-microsoft-com:office:office" xmlns:r="http://schemas.openxmlformats.org/officeDocument/2006/relationships" xmlns:m="http://schemas.openxmlformats.org/officeDocument/2006/math" xmlns:v="urn:schemas-microsoft-com:vml" xmlns:wp14="http://schemas.microsoft.com/office/word/2010/wordprocessingDrawing" xmlns:wp="http://schemas.openxmlformats.org/drawingml/2006/wordprocessingDrawing" xmlns:w10="urn:schemas-microsoft-com:office:word" xmlns:w="http://schemas.openxmlformats.org/wordprocessingml/2006/main" xmlns:w14="http://schemas.microsoft.com/office/word/2010/wordml" xmlns:w15="http://schemas.microsoft.com/office/word/2012/wordml" xmlns:w16cid="http://schemas.microsoft.com/office/word/2016/wordml/cid" xmlns:w16se="http://schemas.microsoft.com/office/word/2015/wordml/symex" xmlns:wpg="http://schemas.microsoft.com/office/word/2010/wordprocessingGroup" xmlns:wpi="http://schemas.microsoft.com/office/word/2010/wordprocessingInk" xmlns:wne="http://schemas.microsoft.com/office/word/2006/wordml" xmlns:wps="http://schemas.microsoft.com/office/word/2010/wordprocessingShape" mc:Ignorable="w14 w15 w16se w16cid wp14">
   <w:abstractNum w:abstractNumId="0" w15:restartNumberingAfterBreak="0">
+    <w:nsid w:val="0779645C"/>
+    <w:multiLevelType w:val="hybridMultilevel"/>
+    <w:tmpl w:val="EDD46318"/>
+    <w:lvl w:ilvl="0" w:tplc="0409000F">
+      <w:start w:val="1"/>
+      <w:numFmt w:val="decimal"/>
+      <w:lvlText w:val="%1."/>
+      <w:lvlJc w:val="left"/>
+      <w:pPr>
+        <w:ind w:left="720" w:hanging="360"/>
+      </w:pPr>
+    </w:lvl>
+    <w:lvl w:ilvl="1" w:tplc="04090019" w:tentative="1">
+      <w:start w:val="1"/>
+      <w:numFmt w:val="lowerLetter"/>
+      <w:lvlText w:val="%2."/>
+      <w:lvlJc w:val="left"/>
+      <w:pPr>
+        <w:ind w:left="1440" w:hanging="360"/>
+      </w:pPr>
+    </w:lvl>
+    <w:lvl w:ilvl="2" w:tplc="0409001B" w:tentative="1">
+      <w:start w:val="1"/>
+      <w:numFmt w:val="lowerRoman"/>
+      <w:lvlText w:val="%3."/>
+      <w:lvlJc w:val="right"/>
+      <w:pPr>
+        <w:ind w:left="2160" w:hanging="180"/>
+      </w:pPr>
+    </w:lvl>
+    <w:lvl w:ilvl="3" w:tplc="0409000F" w:tentative="1">
+      <w:start w:val="1"/>
+      <w:numFmt w:val="decimal"/>
+      <w:lvlText w:val="%4."/>
+      <w:lvlJc w:val="left"/>
+      <w:pPr>
+        <w:ind w:left="2880" w:hanging="360"/>
+      </w:pPr>
+    </w:lvl>
+    <w:lvl w:ilvl="4" w:tplc="04090019" w:tentative="1">
+      <w:start w:val="1"/>
+      <w:numFmt w:val="lowerLetter"/>
+      <w:lvlText w:val="%5."/>
+      <w:lvlJc w:val="left"/>
+      <w:pPr>
+        <w:ind w:left="3600" w:hanging="360"/>
+      </w:pPr>
+    </w:lvl>
+    <w:lvl w:ilvl="5" w:tplc="0409001B" w:tentative="1">
+      <w:start w:val="1"/>
+      <w:numFmt w:val="lowerRoman"/>
+      <w:lvlText w:val="%6."/>
+      <w:lvlJc w:val="right"/>
+      <w:pPr>
+        <w:ind w:left="4320" w:hanging="180"/>
+      </w:pPr>
+    </w:lvl>
+    <w:lvl w:ilvl="6" w:tplc="0409000F" w:tentative="1">
+      <w:start w:val="1"/>
+      <w:numFmt w:val="decimal"/>
+      <w:lvlText w:val="%7."/>
+      <w:lvlJc w:val="left"/>
+      <w:pPr>
+        <w:ind w:left="5040" w:hanging="360"/>
+      </w:pPr>
+    </w:lvl>
+    <w:lvl w:ilvl="7" w:tplc="04090019" w:tentative="1">
+      <w:start w:val="1"/>
+      <w:numFmt w:val="lowerLetter"/>
+      <w:lvlText w:val="%8."/>
+      <w:lvlJc w:val="left"/>
+      <w:pPr>
+        <w:ind w:left="5760" w:hanging="360"/>
+      </w:pPr>
+    </w:lvl>
+    <w:lvl w:ilvl="8" w:tplc="0409001B" w:tentative="1">
+      <w:start w:val="1"/>
+      <w:numFmt w:val="lowerRoman"/>
+      <w:lvlText w:val="%9."/>
+      <w:lvlJc w:val="right"/>
+      <w:pPr>
+        <w:ind w:left="6480" w:hanging="180"/>
+      </w:pPr>
+    </w:lvl>
+  </w:abstractNum>
+  <w:abstractNum w:abstractNumId="1" w15:restartNumberingAfterBreak="0">
+    <w:nsid w:val="11970032"/>
+    <w:multiLevelType w:val="hybridMultilevel"/>
+    <w:tmpl w:val="7EF266F2"/>
+    <w:lvl w:ilvl="0" w:tplc="0409000F">
+      <w:start w:val="1"/>
+      <w:numFmt w:val="decimal"/>
+      <w:lvlText w:val="%1."/>
+      <w:lvlJc w:val="left"/>
+      <w:pPr>
+        <w:ind w:left="720" w:hanging="360"/>
+      </w:pPr>
+    </w:lvl>
+    <w:lvl w:ilvl="1" w:tplc="04090019" w:tentative="1">
+      <w:start w:val="1"/>
+      <w:numFmt w:val="lowerLetter"/>
+      <w:lvlText w:val="%2."/>
+      <w:lvlJc w:val="left"/>
+      <w:pPr>
+        <w:ind w:left="1440" w:hanging="360"/>
+      </w:pPr>
+    </w:lvl>
+    <w:lvl w:ilvl="2" w:tplc="0409001B" w:tentative="1">
+      <w:start w:val="1"/>
+      <w:numFmt w:val="lowerRoman"/>
+      <w:lvlText w:val="%3."/>
+      <w:lvlJc w:val="right"/>
+      <w:pPr>
+        <w:ind w:left="2160" w:hanging="180"/>
+      </w:pPr>
+    </w:lvl>
+    <w:lvl w:ilvl="3" w:tplc="0409000F" w:tentative="1">
+      <w:start w:val="1"/>
+      <w:numFmt w:val="decimal"/>
+      <w:lvlText w:val="%4."/>
+      <w:lvlJc w:val="left"/>
+      <w:pPr>
+        <w:ind w:left="2880" w:hanging="360"/>
+      </w:pPr>
+    </w:lvl>
+    <w:lvl w:ilvl="4" w:tplc="04090019" w:tentative="1">
+      <w:start w:val="1"/>
+      <w:numFmt w:val="lowerLetter"/>
+      <w:lvlText w:val="%5."/>
+      <w:lvlJc w:val="left"/>
+      <w:pPr>
+        <w:ind w:left="3600" w:hanging="360"/>
+      </w:pPr>
+    </w:lvl>
+    <w:lvl w:ilvl="5" w:tplc="0409001B" w:tentative="1">
+      <w:start w:val="1"/>
+      <w:numFmt w:val="lowerRoman"/>
+      <w:lvlText w:val="%6."/>
+      <w:lvlJc w:val="right"/>
+      <w:pPr>
+        <w:ind w:left="4320" w:hanging="180"/>
+      </w:pPr>
+    </w:lvl>
+    <w:lvl w:ilvl="6" w:tplc="0409000F" w:tentative="1">
+      <w:start w:val="1"/>
+      <w:numFmt w:val="decimal"/>
+      <w:lvlText w:val="%7."/>
+      <w:lvlJc w:val="left"/>
+      <w:pPr>
+        <w:ind w:left="5040" w:hanging="360"/>
+      </w:pPr>
+    </w:lvl>
+    <w:lvl w:ilvl="7" w:tplc="04090019" w:tentative="1">
+      <w:start w:val="1"/>
+      <w:numFmt w:val="lowerLetter"/>
+      <w:lvlText w:val="%8."/>
+      <w:lvlJc w:val="left"/>
+      <w:pPr>
+        <w:ind w:left="5760" w:hanging="360"/>
+      </w:pPr>
+    </w:lvl>
+    <w:lvl w:ilvl="8" w:tplc="0409001B" w:tentative="1">
+      <w:start w:val="1"/>
+      <w:numFmt w:val="lowerRoman"/>
+      <w:lvlText w:val="%9."/>
+      <w:lvlJc w:val="right"/>
+      <w:pPr>
+        <w:ind w:left="6480" w:hanging="180"/>
+      </w:pPr>
+    </w:lvl>
+  </w:abstractNum>
+  <w:abstractNum w:abstractNumId="2" w15:restartNumberingAfterBreak="0">
+    <w:nsid w:val="1A753F13"/>
+    <w:multiLevelType w:val="multilevel"/>
+    <w:tmpl w:val="06CC3D78"/>
+    <w:lvl w:ilvl="0">
+      <w:start w:val="1"/>
+      <w:numFmt w:val="decimal"/>
+      <w:lvlText w:val="%1"/>
+      <w:lvlJc w:val="left"/>
+      <w:pPr>
+        <w:ind w:left="405" w:hanging="405"/>
+      </w:pPr>
+      <w:rPr>
+        <w:rFonts w:hint="default"/>
+      </w:rPr>
+    </w:lvl>
+    <w:lvl w:ilvl="1">
+      <w:start w:val="1"/>
+      <w:numFmt w:val="decimal"/>
+      <w:lvlText w:val="%1.%2"/>
+      <w:lvlJc w:val="left"/>
+      <w:pPr>
+        <w:ind w:left="405" w:hanging="405"/>
+      </w:pPr>
+      <w:rPr>
+        <w:rFonts w:hint="default"/>
+      </w:rPr>
+    </w:lvl>
+    <w:lvl w:ilvl="2">
+      <w:start w:val="1"/>
+      <w:numFmt w:val="decimal"/>
+      <w:lvlText w:val="%1.%2.%3"/>
+      <w:lvlJc w:val="left"/>
+      <w:pPr>
+        <w:ind w:left="720" w:hanging="720"/>
+      </w:pPr>
+      <w:rPr>
+        <w:rFonts w:hint="default"/>
+      </w:rPr>
+    </w:lvl>
+    <w:lvl w:ilvl="3">
+      <w:start w:val="1"/>
+      <w:numFmt w:val="decimal"/>
+      <w:lvlText w:val="%1.%2.%3.%4"/>
+      <w:lvlJc w:val="left"/>
+      <w:pPr>
+        <w:ind w:left="1080" w:hanging="1080"/>
+      </w:pPr>
+      <w:rPr>
+        <w:rFonts w:hint="default"/>
+      </w:rPr>
+    </w:lvl>
+    <w:lvl w:ilvl="4">
+      <w:start w:val="1"/>
+      <w:numFmt w:val="decimal"/>
+      <w:lvlText w:val="%1.%2.%3.%4.%5"/>
+      <w:lvlJc w:val="left"/>
+      <w:pPr>
+        <w:ind w:left="1080" w:hanging="1080"/>
+      </w:pPr>
+      <w:rPr>
+        <w:rFonts w:hint="default"/>
+      </w:rPr>
+    </w:lvl>
+    <w:lvl w:ilvl="5">
+      <w:start w:val="1"/>
+      <w:numFmt w:val="decimal"/>
+      <w:lvlText w:val="%1.%2.%3.%4.%5.%6"/>
+      <w:lvlJc w:val="left"/>
+      <w:pPr>
+        <w:ind w:left="1440" w:hanging="1440"/>
+      </w:pPr>
+      <w:rPr>
+        <w:rFonts w:hint="default"/>
+      </w:rPr>
+    </w:lvl>
+    <w:lvl w:ilvl="6">
+      <w:start w:val="1"/>
+      <w:numFmt w:val="decimal"/>
+      <w:lvlText w:val="%1.%2.%3.%4.%5.%6.%7"/>
+      <w:lvlJc w:val="left"/>
+      <w:pPr>
+        <w:ind w:left="1440" w:hanging="1440"/>
+      </w:pPr>
+      <w:rPr>
+        <w:rFonts w:hint="default"/>
+      </w:rPr>
+    </w:lvl>
+    <w:lvl w:ilvl="7">
+      <w:start w:val="1"/>
+      <w:numFmt w:val="decimal"/>
+      <w:lvlText w:val="%1.%2.%3.%4.%5.%6.%7.%8"/>
+      <w:lvlJc w:val="left"/>
+      <w:pPr>
+        <w:ind w:left="1800" w:hanging="1800"/>
+      </w:pPr>
+      <w:rPr>
+        <w:rFonts w:hint="default"/>
+      </w:rPr>
+    </w:lvl>
+    <w:lvl w:ilvl="8">
+      <w:start w:val="1"/>
+      <w:numFmt w:val="decimal"/>
+      <w:lvlText w:val="%1.%2.%3.%4.%5.%6.%7.%8.%9"/>
+      <w:lvlJc w:val="left"/>
+      <w:pPr>
+        <w:ind w:left="1800" w:hanging="1800"/>
+      </w:pPr>
+      <w:rPr>
+        <w:rFonts w:hint="default"/>
+      </w:rPr>
+    </w:lvl>
+  </w:abstractNum>
+  <w:abstractNum w:abstractNumId="3" w15:restartNumberingAfterBreak="0">
     <w:nsid w:val="27151A47"/>
     <w:multiLevelType w:val="multilevel"/>
     <w:tmpl w:val="952889F0"/>
@@ -4170,7 +4760,7 @@
       </w:rPr>
     </w:lvl>
   </w:abstractNum>
-  <w:abstractNum w:abstractNumId="1" w15:restartNumberingAfterBreak="0">
+  <w:abstractNum w:abstractNumId="4" w15:restartNumberingAfterBreak="0">
     <w:nsid w:val="2C1F68A4"/>
     <w:multiLevelType w:val="multilevel"/>
     <w:tmpl w:val="30BC025A"/>
@@ -4283,7 +4873,7 @@
       </w:rPr>
     </w:lvl>
   </w:abstractNum>
-  <w:abstractNum w:abstractNumId="2" w15:restartNumberingAfterBreak="0">
+  <w:abstractNum w:abstractNumId="5" w15:restartNumberingAfterBreak="0">
     <w:nsid w:val="444E1A59"/>
     <w:multiLevelType w:val="multilevel"/>
     <w:tmpl w:val="08786540"/>
@@ -4396,7 +4986,7 @@
       </w:rPr>
     </w:lvl>
   </w:abstractNum>
-  <w:abstractNum w:abstractNumId="3" w15:restartNumberingAfterBreak="0">
+  <w:abstractNum w:abstractNumId="6" w15:restartNumberingAfterBreak="0">
     <w:nsid w:val="4C0341A6"/>
     <w:multiLevelType w:val="multilevel"/>
     <w:tmpl w:val="85B29670"/>
@@ -4545,7 +5135,7 @@
       </w:rPr>
     </w:lvl>
   </w:abstractNum>
-  <w:abstractNum w:abstractNumId="4" w15:restartNumberingAfterBreak="0">
+  <w:abstractNum w:abstractNumId="7" w15:restartNumberingAfterBreak="0">
     <w:nsid w:val="5EDB357D"/>
     <w:multiLevelType w:val="hybridMultilevel"/>
     <w:tmpl w:val="52B8B146"/>
@@ -4658,7 +5248,7 @@
       </w:rPr>
     </w:lvl>
   </w:abstractNum>
-  <w:abstractNum w:abstractNumId="5" w15:restartNumberingAfterBreak="0">
+  <w:abstractNum w:abstractNumId="8" w15:restartNumberingAfterBreak="0">
     <w:nsid w:val="625E0B98"/>
     <w:multiLevelType w:val="multilevel"/>
     <w:tmpl w:val="F07AFEB6"/>
@@ -4771,7 +5361,120 @@
       </w:rPr>
     </w:lvl>
   </w:abstractNum>
-  <w:abstractNum w:abstractNumId="6" w15:restartNumberingAfterBreak="0">
+  <w:abstractNum w:abstractNumId="9" w15:restartNumberingAfterBreak="0">
+    <w:nsid w:val="6EEF1993"/>
+    <w:multiLevelType w:val="hybridMultilevel"/>
+    <w:tmpl w:val="8216F2E6"/>
+    <w:lvl w:ilvl="0" w:tplc="04090001">
+      <w:start w:val="1"/>
+      <w:numFmt w:val="bullet"/>
+      <w:lvlText w:val=""/>
+      <w:lvlJc w:val="left"/>
+      <w:pPr>
+        <w:ind w:left="720" w:hanging="360"/>
+      </w:pPr>
+      <w:rPr>
+        <w:rFonts w:ascii="Symbol" w:hAnsi="Symbol" w:hint="default"/>
+      </w:rPr>
+    </w:lvl>
+    <w:lvl w:ilvl="1" w:tplc="04090003" w:tentative="1">
+      <w:start w:val="1"/>
+      <w:numFmt w:val="bullet"/>
+      <w:lvlText w:val="o"/>
+      <w:lvlJc w:val="left"/>
+      <w:pPr>
+        <w:ind w:left="1440" w:hanging="360"/>
+      </w:pPr>
+      <w:rPr>
+        <w:rFonts w:ascii="Courier New" w:hAnsi="Courier New" w:cs="Courier New" w:hint="default"/>
+      </w:rPr>
+    </w:lvl>
+    <w:lvl w:ilvl="2" w:tplc="04090005" w:tentative="1">
+      <w:start w:val="1"/>
+      <w:numFmt w:val="bullet"/>
+      <w:lvlText w:val=""/>
+      <w:lvlJc w:val="left"/>
+      <w:pPr>
+        <w:ind w:left="2160" w:hanging="360"/>
+      </w:pPr>
+      <w:rPr>
+        <w:rFonts w:ascii="Wingdings" w:hAnsi="Wingdings" w:hint="default"/>
+      </w:rPr>
+    </w:lvl>
+    <w:lvl w:ilvl="3" w:tplc="04090001" w:tentative="1">
+      <w:start w:val="1"/>
+      <w:numFmt w:val="bullet"/>
+      <w:lvlText w:val=""/>
+      <w:lvlJc w:val="left"/>
+      <w:pPr>
+        <w:ind w:left="2880" w:hanging="360"/>
+      </w:pPr>
+      <w:rPr>
+        <w:rFonts w:ascii="Symbol" w:hAnsi="Symbol" w:hint="default"/>
+      </w:rPr>
+    </w:lvl>
+    <w:lvl w:ilvl="4" w:tplc="04090003" w:tentative="1">
+      <w:start w:val="1"/>
+      <w:numFmt w:val="bullet"/>
+      <w:lvlText w:val="o"/>
+      <w:lvlJc w:val="left"/>
+      <w:pPr>
+        <w:ind w:left="3600" w:hanging="360"/>
+      </w:pPr>
+      <w:rPr>
+        <w:rFonts w:ascii="Courier New" w:hAnsi="Courier New" w:cs="Courier New" w:hint="default"/>
+      </w:rPr>
+    </w:lvl>
+    <w:lvl w:ilvl="5" w:tplc="04090005" w:tentative="1">
+      <w:start w:val="1"/>
+      <w:numFmt w:val="bullet"/>
+      <w:lvlText w:val=""/>
+      <w:lvlJc w:val="left"/>
+      <w:pPr>
+        <w:ind w:left="4320" w:hanging="360"/>
+      </w:pPr>
+      <w:rPr>
+        <w:rFonts w:ascii="Wingdings" w:hAnsi="Wingdings" w:hint="default"/>
+      </w:rPr>
+    </w:lvl>
+    <w:lvl w:ilvl="6" w:tplc="04090001" w:tentative="1">
+      <w:start w:val="1"/>
+      <w:numFmt w:val="bullet"/>
+      <w:lvlText w:val=""/>
+      <w:lvlJc w:val="left"/>
+      <w:pPr>
+        <w:ind w:left="5040" w:hanging="360"/>
+      </w:pPr>
+      <w:rPr>
+        <w:rFonts w:ascii="Symbol" w:hAnsi="Symbol" w:hint="default"/>
+      </w:rPr>
+    </w:lvl>
+    <w:lvl w:ilvl="7" w:tplc="04090003" w:tentative="1">
+      <w:start w:val="1"/>
+      <w:numFmt w:val="bullet"/>
+      <w:lvlText w:val="o"/>
+      <w:lvlJc w:val="left"/>
+      <w:pPr>
+        <w:ind w:left="5760" w:hanging="360"/>
+      </w:pPr>
+      <w:rPr>
+        <w:rFonts w:ascii="Courier New" w:hAnsi="Courier New" w:cs="Courier New" w:hint="default"/>
+      </w:rPr>
+    </w:lvl>
+    <w:lvl w:ilvl="8" w:tplc="04090005" w:tentative="1">
+      <w:start w:val="1"/>
+      <w:numFmt w:val="bullet"/>
+      <w:lvlText w:val=""/>
+      <w:lvlJc w:val="left"/>
+      <w:pPr>
+        <w:ind w:left="6480" w:hanging="360"/>
+      </w:pPr>
+      <w:rPr>
+        <w:rFonts w:ascii="Wingdings" w:hAnsi="Wingdings" w:hint="default"/>
+      </w:rPr>
+    </w:lvl>
+  </w:abstractNum>
+  <w:abstractNum w:abstractNumId="10" w15:restartNumberingAfterBreak="0">
     <w:nsid w:val="70E96FF8"/>
     <w:multiLevelType w:val="hybridMultilevel"/>
     <w:tmpl w:val="8028E7E6"/>
@@ -4885,25 +5588,37 @@
     </w:lvl>
   </w:abstractNum>
   <w:num w:numId="1">
+    <w:abstractNumId w:val="3"/>
+  </w:num>
+  <w:num w:numId="2">
+    <w:abstractNumId w:val="4"/>
+  </w:num>
+  <w:num w:numId="3">
+    <w:abstractNumId w:val="5"/>
+  </w:num>
+  <w:num w:numId="4">
+    <w:abstractNumId w:val="8"/>
+  </w:num>
+  <w:num w:numId="5">
+    <w:abstractNumId w:val="6"/>
+  </w:num>
+  <w:num w:numId="6">
+    <w:abstractNumId w:val="10"/>
+  </w:num>
+  <w:num w:numId="7">
+    <w:abstractNumId w:val="7"/>
+  </w:num>
+  <w:num w:numId="8">
+    <w:abstractNumId w:val="9"/>
+  </w:num>
+  <w:num w:numId="9">
+    <w:abstractNumId w:val="1"/>
+  </w:num>
+  <w:num w:numId="10">
     <w:abstractNumId w:val="0"/>
   </w:num>
-  <w:num w:numId="2">
-    <w:abstractNumId w:val="1"/>
-  </w:num>
-  <w:num w:numId="3">
+  <w:num w:numId="11">
     <w:abstractNumId w:val="2"/>
-  </w:num>
-  <w:num w:numId="4">
-    <w:abstractNumId w:val="5"/>
-  </w:num>
-  <w:num w:numId="5">
-    <w:abstractNumId w:val="3"/>
-  </w:num>
-  <w:num w:numId="6">
-    <w:abstractNumId w:val="6"/>
-  </w:num>
-  <w:num w:numId="7">
-    <w:abstractNumId w:val="4"/>
   </w:num>
 </w:numbering>
 </file>

</xml_diff>